<commit_message>
project name = YARG naming changed tag handlers -> content inliners
</commit_message>
<xml_diff>
--- a/core/test/test.docx
+++ b/core/test/test.docx
@@ -115,6 +115,26 @@
         </w:rPr>
         <w:t>${Root.param1}</w:t>
       </w:r>
+    </w:p>
+    <w:p>
+      <w:pPr>
+        <w:rPr>
+          <w:lang w:val="en-US"/>
+        </w:rPr>
+      </w:pPr>
+      <w:r>
+        <w:rPr>
+          <w:lang w:val="en-US"/>
+        </w:rPr>
+        <w:t>${Root.image}</w:t>
+      </w:r>
+    </w:p>
+    <w:p>
+      <w:pPr>
+        <w:rPr>
+          <w:lang w:val="en-US"/>
+        </w:rPr>
+      </w:pPr>
     </w:p>
     <w:p>
       <w:pPr>

</xml_diff>